<commit_message>
Final changes in submission files I guess
</commit_message>
<xml_diff>
--- a/submission/A2-ReportDraft.docx
+++ b/submission/A2-ReportDraft.docx
@@ -12,7 +12,7 @@
         <w:rPr>
           <w:rtl w:val="0"/>
         </w:rPr>
-        <w:t xml:space="preserve">COSC2973 – Assignment 2 – Cancerous Cell Image Classification</w:t>
+        <w:t xml:space="preserve">COSC2673 – Assignment 2 – Cancerous Cell Image Classification</w:t>
       </w:r>
     </w:p>
     <w:tbl>
@@ -273,7 +273,7 @@
         <w:rPr>
           <w:rtl w:val="0"/>
         </w:rPr>
-        <w:t xml:space="preserve">Different evaluation metrics have been selected for the two tasks. To predict cancerous cells, false positives would be preferred over false negatives when there is an error in the prediction. Thus, metric F1 Score, which considers not only precision but also recall, will be used. For predicting the different cell types, Accuracy is selected to provide accurate results rather than preferring one class over the other.</w:t>
+        <w:t xml:space="preserve">F1 Score evaluation metric has been selected for both tasks. Accuracy will not be appropriate as the dataset is imbalanced. A badly performed model could always predict the majority class and get a high accuracy. To predict cancerous cells, false positives would be preferred over false negatives when there is a prediction error. The same metric will be used for predicting cell types as it is suitable for imbalanced classification too. (Brownlee 2020)</w:t>
       </w:r>
     </w:p>
     <w:p>
@@ -398,7 +398,7 @@
         <w:rPr>
           <w:rtl w:val="0"/>
         </w:rPr>
-        <w:t xml:space="preserve"> predictions had a Training Accuracy of 0.668 and a Test F1 of 0.764. The F1 performance is low, indicating a strong possibility of bias. Additionally, there is a large gap between the F1 on the training and the test predictions. This is an indication of high variance and likely overfitting in the model.</w:t>
+        <w:t xml:space="preserve"> predictions had a Training F1 of 0.668 and a Test F1 of 0.764. The F1 performance is low, indicating a strong possibility of bias. Additionally, the model is predicting significantly better on unseen test data. This is an indication that the baseline model is performing poorly.</w:t>
       </w:r>
     </w:p>
     <w:p>
@@ -596,7 +596,7 @@
         <w:rPr>
           <w:rtl w:val="0"/>
         </w:rPr>
-        <w:t xml:space="preserve">with a Test Accuracy of 0.884 and a Training Accuracy of 0.784, which still shows high variance and likely overfitting.</w:t>
+        <w:t xml:space="preserve">with a Test F1 of 0.884 and a Training F1 of 0.784, which still shows high variance and likely overfitting.</w:t>
       </w:r>
       <w:r>
         <w:rPr>
@@ -671,13 +671,13 @@
           <w:b w:val="1"/>
           <w:rtl w:val="0"/>
         </w:rPr>
-        <w:t xml:space="preserve">M-01</w:t>
-      </w:r>
-      <w:r>
-        <w:rPr>
-          <w:rtl w:val="0"/>
-        </w:rPr>
-        <w:t xml:space="preserve">, with a Training F1 of 0.832 and a Test F1 of 0.797. ROC curves for the Cell Type Predictions can be found in Appendix 1, Table 2. </w:t>
+        <w:t xml:space="preserve">M-09</w:t>
+      </w:r>
+      <w:r>
+        <w:rPr>
+          <w:rtl w:val="0"/>
+        </w:rPr>
+        <w:t xml:space="preserve">, with a Training F1 of 0.833 and a Test F1 of 0.797. ROC curves for the Cell Type Predictions can be found in Appendix 1 [Table 2]. </w:t>
       </w:r>
     </w:p>
     <w:p>
@@ -837,7 +837,7 @@
           <w:b w:val="1"/>
           <w:rtl w:val="0"/>
         </w:rPr>
-        <w:t xml:space="preserve">Training Accuracy of 0.832</w:t>
+        <w:t xml:space="preserve">Training F1 of 0.833</w:t>
       </w:r>
       <w:r>
         <w:rPr>
@@ -850,7 +850,7 @@
           <w:b w:val="1"/>
           <w:rtl w:val="0"/>
         </w:rPr>
-        <w:t xml:space="preserve">Test Accuracy of 0.797</w:t>
+        <w:t xml:space="preserve">Test F1 of 0.797</w:t>
       </w:r>
       <w:r>
         <w:rPr>
@@ -938,19 +938,7 @@
         <w:rPr>
           <w:rtl w:val="0"/>
         </w:rPr>
-        <w:t xml:space="preserve"> The report studies impressive models with high levels of performance. The data used was of higher resolution, with one study using images of size 224 x 224 pixels, as opposed to the images here being 27 x 27. Secondly, this higher resolution of images allows for a larger number of features, allowing for more complex CNN architectures like AlexNet, DenseNet and ResNet. This allows for more sophisticated feature extraction and processing.</w:t>
-      </w:r>
-    </w:p>
-    <w:p>
-      <w:pPr>
-        <w:jc w:val="both"/>
-        <w:rPr/>
-      </w:pPr>
-      <w:r>
-        <w:rPr>
-          <w:rtl w:val="0"/>
-        </w:rPr>
-        <w:t xml:space="preserve">Finally, advanced techniques such as Transfer Learning were used, allowing for better starting models, higher accuracy and faster training. Results quoted from this article have some models with an accuracy of up to 96.98%, showing that these advanced models can perform significantly better than the simpler models in this report.</w:t>
+        <w:t xml:space="preserve"> The report studies impressive models with high levels of performance. The data used was of higher resolution, with one study using images of size 224 x 224 pixels, as opposed to the images here being 27 x 27. Secondly, this higher resolution of images allows for a larger number of features, allowing for more complex CNN architectures like AlexNet, DenseNet and ResNet. This allows for more sophisticated feature extraction and processing. Finally, advanced techniques such as Transfer Learning were used, allowing for better starting models, higher accuracy and faster training. Results quoted from this article have some models with an accuracy of up to 96.98%, showing that these advanced models can perform significantly better than the simpler models in this report.</w:t>
       </w:r>
     </w:p>
     <w:p>
@@ -1150,12 +1138,12 @@
                 <wp:inline distB="114300" distT="114300" distL="114300" distR="114300">
                   <wp:extent cx="1630892" cy="1276755"/>
                   <wp:effectExtent b="0" l="0" r="0" t="0"/>
-                  <wp:docPr id="6" name="image5.png"/>
+                  <wp:docPr id="6" name="image3.png"/>
                   <a:graphic>
                     <a:graphicData uri="http://schemas.openxmlformats.org/drawingml/2006/picture">
                       <pic:pic>
                         <pic:nvPicPr>
-                          <pic:cNvPr id="0" name="image5.png"/>
+                          <pic:cNvPr id="0" name="image3.png"/>
                           <pic:cNvPicPr preferRelativeResize="0"/>
                         </pic:nvPicPr>
                         <pic:blipFill>
@@ -1224,12 +1212,12 @@
                 <wp:inline distB="114300" distT="114300" distL="114300" distR="114300">
                   <wp:extent cx="1615445" cy="1261768"/>
                   <wp:effectExtent b="0" l="0" r="0" t="0"/>
-                  <wp:docPr id="2" name="image4.png"/>
+                  <wp:docPr id="2" name="image5.png"/>
                   <a:graphic>
                     <a:graphicData uri="http://schemas.openxmlformats.org/drawingml/2006/picture">
                       <pic:pic>
                         <pic:nvPicPr>
-                          <pic:cNvPr id="0" name="image4.png"/>
+                          <pic:cNvPr id="0" name="image5.png"/>
                           <pic:cNvPicPr preferRelativeResize="0"/>
                         </pic:nvPicPr>
                         <pic:blipFill>
@@ -1299,12 +1287,12 @@
                 <wp:inline distB="114300" distT="114300" distL="114300" distR="114300">
                   <wp:extent cx="1608667" cy="1255318"/>
                   <wp:effectExtent b="0" l="0" r="0" t="0"/>
-                  <wp:docPr id="5" name="image8.png"/>
+                  <wp:docPr id="5" name="image1.png"/>
                   <a:graphic>
                     <a:graphicData uri="http://schemas.openxmlformats.org/drawingml/2006/picture">
                       <pic:pic>
                         <pic:nvPicPr>
-                          <pic:cNvPr id="0" name="image8.png"/>
+                          <pic:cNvPr id="0" name="image1.png"/>
                           <pic:cNvPicPr preferRelativeResize="0"/>
                         </pic:nvPicPr>
                         <pic:blipFill>
@@ -1374,12 +1362,12 @@
                 <wp:inline distB="114300" distT="114300" distL="114300" distR="114300">
                   <wp:extent cx="1591733" cy="1221563"/>
                   <wp:effectExtent b="0" l="0" r="0" t="0"/>
-                  <wp:docPr id="9" name="image6.png"/>
+                  <wp:docPr id="9" name="image8.png"/>
                   <a:graphic>
                     <a:graphicData uri="http://schemas.openxmlformats.org/drawingml/2006/picture">
                       <pic:pic>
                         <pic:nvPicPr>
-                          <pic:cNvPr id="0" name="image6.png"/>
+                          <pic:cNvPr id="0" name="image8.png"/>
                           <pic:cNvPicPr preferRelativeResize="0"/>
                         </pic:nvPicPr>
                         <pic:blipFill>
@@ -1454,12 +1442,12 @@
           <wp:inline distB="114300" distT="114300" distL="114300" distR="114300">
             <wp:extent cx="1946275" cy="1419746"/>
             <wp:effectExtent b="0" l="0" r="0" t="0"/>
-            <wp:docPr id="7" name="image3.png"/>
+            <wp:docPr id="7" name="image6.png"/>
             <a:graphic>
               <a:graphicData uri="http://schemas.openxmlformats.org/drawingml/2006/picture">
                 <pic:pic>
                   <pic:nvPicPr>
-                    <pic:cNvPr id="0" name="image3.png"/>
+                    <pic:cNvPr id="0" name="image6.png"/>
                     <pic:cNvPicPr preferRelativeResize="0"/>
                   </pic:nvPicPr>
                   <pic:blipFill>
@@ -1720,12 +1708,12 @@
                 <wp:inline distB="114300" distT="114300" distL="114300" distR="114300">
                   <wp:extent cx="1514475" cy="1193800"/>
                   <wp:effectExtent b="0" l="0" r="0" t="0"/>
-                  <wp:docPr id="1" name="image1.png"/>
+                  <wp:docPr id="1" name="image2.png"/>
                   <a:graphic>
                     <a:graphicData uri="http://schemas.openxmlformats.org/drawingml/2006/picture">
                       <pic:pic>
                         <pic:nvPicPr>
-                          <pic:cNvPr id="0" name="image1.png"/>
+                          <pic:cNvPr id="0" name="image2.png"/>
                           <pic:cNvPicPr preferRelativeResize="0"/>
                         </pic:nvPicPr>
                         <pic:blipFill>
@@ -1792,12 +1780,12 @@
                 <wp:inline distB="114300" distT="114300" distL="114300" distR="114300">
                   <wp:extent cx="1514475" cy="1193800"/>
                   <wp:effectExtent b="0" l="0" r="0" t="0"/>
-                  <wp:docPr id="8" name="image2.png"/>
+                  <wp:docPr id="8" name="image4.png"/>
                   <a:graphic>
                     <a:graphicData uri="http://schemas.openxmlformats.org/drawingml/2006/picture">
                       <pic:pic>
                         <pic:nvPicPr>
-                          <pic:cNvPr id="0" name="image2.png"/>
+                          <pic:cNvPr id="0" name="image4.png"/>
                           <pic:cNvPicPr preferRelativeResize="0"/>
                         </pic:nvPicPr>
                         <pic:blipFill>
@@ -3938,14 +3926,14 @@
       </w:tblPr>
       <w:tblGrid>
         <w:gridCol w:w="900"/>
-        <w:gridCol w:w="7800"/>
-        <w:gridCol w:w="1005"/>
+        <w:gridCol w:w="7500"/>
+        <w:gridCol w:w="1305"/>
         <w:gridCol w:w="750"/>
         <w:tblGridChange w:id="0">
           <w:tblGrid>
             <w:gridCol w:w="900"/>
-            <w:gridCol w:w="7800"/>
-            <w:gridCol w:w="1005"/>
+            <w:gridCol w:w="7500"/>
+            <w:gridCol w:w="1305"/>
             <w:gridCol w:w="750"/>
           </w:tblGrid>
         </w:tblGridChange>
@@ -4035,7 +4023,7 @@
                 <w:b w:val="1"/>
                 <w:rtl w:val="0"/>
               </w:rPr>
-              <w:t xml:space="preserve">Training Accuracy</w:t>
+              <w:t xml:space="preserve">Training F1</w:t>
             </w:r>
           </w:p>
         </w:tc>
@@ -4063,7 +4051,7 @@
                 <w:b w:val="1"/>
                 <w:rtl w:val="0"/>
               </w:rPr>
-              <w:t xml:space="preserve">Test Accuracy</w:t>
+              <w:t xml:space="preserve">Test F1</w:t>
             </w:r>
           </w:p>
         </w:tc>
@@ -4568,7 +4556,7 @@
               <w:rPr>
                 <w:rtl w:val="0"/>
               </w:rPr>
-              <w:t xml:space="preserve">0.968</w:t>
+              <w:t xml:space="preserve">0.989</w:t>
             </w:r>
           </w:p>
         </w:tc>
@@ -4593,7 +4581,7 @@
               <w:rPr>
                 <w:rtl w:val="0"/>
               </w:rPr>
-              <w:t xml:space="preserve">0.683</w:t>
+              <w:t xml:space="preserve">0.737</w:t>
             </w:r>
           </w:p>
         </w:tc>
@@ -4674,7 +4662,7 @@
               <w:rPr>
                 <w:rtl w:val="0"/>
               </w:rPr>
-              <w:t xml:space="preserve">0.92</w:t>
+              <w:t xml:space="preserve">0.844</w:t>
             </w:r>
           </w:p>
         </w:tc>
@@ -4699,7 +4687,7 @@
               <w:rPr>
                 <w:rtl w:val="0"/>
               </w:rPr>
-              <w:t xml:space="preserve">0.69</w:t>
+              <w:t xml:space="preserve">0.748</w:t>
             </w:r>
           </w:p>
         </w:tc>
@@ -4805,7 +4793,7 @@
               <w:rPr>
                 <w:rtl w:val="0"/>
               </w:rPr>
-              <w:t xml:space="preserve">0.749</w:t>
+              <w:t xml:space="preserve">0.778</w:t>
             </w:r>
           </w:p>
         </w:tc>
@@ -4886,7 +4874,7 @@
               <w:rPr>
                 <w:rtl w:val="0"/>
               </w:rPr>
-              <w:t xml:space="preserve">0.842</w:t>
+              <w:t xml:space="preserve">0.81</w:t>
             </w:r>
           </w:p>
         </w:tc>
@@ -4910,7 +4898,7 @@
               <w:rPr>
                 <w:rtl w:val="0"/>
               </w:rPr>
-              <w:t xml:space="preserve">0.783</w:t>
+              <w:t xml:space="preserve">0.793</w:t>
             </w:r>
           </w:p>
         </w:tc>
@@ -4991,7 +4979,7 @@
               <w:rPr>
                 <w:rtl w:val="0"/>
               </w:rPr>
-              <w:t xml:space="preserve">0.765</w:t>
+              <w:t xml:space="preserve">0.775</w:t>
             </w:r>
           </w:p>
         </w:tc>
@@ -5097,7 +5085,7 @@
               <w:rPr>
                 <w:rtl w:val="0"/>
               </w:rPr>
-              <w:t xml:space="preserve">0.832</w:t>
+              <w:t xml:space="preserve">0.833</w:t>
             </w:r>
           </w:p>
         </w:tc>
@@ -5128,18 +5116,6 @@
         </w:tc>
       </w:tr>
     </w:tbl>
-    <w:p>
-      <w:pPr>
-        <w:widowControl w:val="0"/>
-        <w:spacing w:after="0" w:line="240" w:lineRule="auto"/>
-        <w:rPr/>
-      </w:pPr>
-      <w:r>
-        <w:rPr>
-          <w:rtl w:val="0"/>
-        </w:rPr>
-      </w:r>
-    </w:p>
     <w:p>
       <w:pPr>
         <w:pStyle w:val="Heading1"/>
@@ -5295,6 +5271,7 @@
           <w:ilvl w:val="0"/>
           <w:numId w:val="1"/>
         </w:numPr>
+        <w:spacing w:after="0" w:afterAutospacing="0"/>
         <w:ind w:left="720" w:hanging="360"/>
         <w:rPr>
           <w:u w:val="none"/>
@@ -5305,6 +5282,21 @@
           <w:rtl w:val="0"/>
         </w:rPr>
         <w:t xml:space="preserve">Kavitha, M.S. et al. (2022), “Deep neural network models for colon cancer screening, Cancers”. Available at: https://www.ncbi.nlm.nih.gov/pmc/articles/PMC9367621/ (Accessed: 15 May 2023). </w:t>
+      </w:r>
+    </w:p>
+    <w:p>
+      <w:pPr>
+        <w:numPr>
+          <w:ilvl w:val="0"/>
+          <w:numId w:val="1"/>
+        </w:numPr>
+        <w:ind w:left="720" w:hanging="360"/>
+      </w:pPr>
+      <w:r>
+        <w:rPr>
+          <w:rtl w:val="0"/>
+        </w:rPr>
+        <w:t xml:space="preserve">Brownlee, J. (2020). Tour of Evaluation Metrics for Imbalanced Classification. [online] Machine Learning Mastery. Available at: https://machinelearningmastery.com/tour-of-evaluation-metrics-for-imbalanced-classification/.</w:t>
       </w:r>
     </w:p>
     <w:p>
@@ -5337,7 +5329,7 @@
     <w:sectPr>
       <w:headerReference r:id="rId17" w:type="default"/>
       <w:pgSz w:h="16838" w:w="11906" w:orient="portrait"/>
-      <w:pgMar w:bottom="425.1968503937008" w:top="425.1968503937008" w:left="720.0000000000001" w:right="720.0000000000001" w:header="288" w:footer="288"/>
+      <w:pgMar w:bottom="425.1968503937008" w:top="425.1968503937008" w:left="720.0000000000001" w:right="720.0000000000001" w:header="259.2" w:footer="259.2"/>
       <w:pgNumType w:start="1"/>
     </w:sectPr>
   </w:body>
@@ -6197,7 +6189,7 @@
 
 <file path=customXML/item1.xml><?xml version="1.0" encoding="utf-8"?>
 <go:gDocsCustomXmlDataStorage xmlns:go="http://customooxmlschemas.google.com/" xmlns:r="http://schemas.openxmlformats.org/officeDocument/2006/relationships" uri="GoogleDocsCustomDataVersion1">
-  <go:docsCustomData xmlns:go="http://customooxmlschemas.google.com/" roundtripDataSignature="AMtx7mgDoRzAtObIgCtx2BRU5U75tJSsVg==">AMUW2mUH93XOHVQtxvqd2VAKHi7BXk4x8d+DXmLupA904z0wwWmLpYifbMoVCmJJGHKTE8hbt315XqqeW9JjnRPMikPro7Gj9MrM1JZjzGVwkDVG/Pi69PVQmrjt+4Tl40rf6RigdiMy2po0SlL89F/J50+F6uIXM7TGCs55XZ6STHWeXhEc0IhqEIhcporBtOwiDZRYfTcsQ+/McxUAyO2BA42UxPi7nqGIuknxk4JX4fMS8Qao74WAeQJrMe5uGnOJB8VAxDgvBh1EoCjYuEUN5cqxJobZFgj6wR5hAImPDzgsUKM01BKa9fj3PEdVpnRcnxMPeEI9</go:docsCustomData>
+  <go:docsCustomData xmlns:go="http://customooxmlschemas.google.com/" roundtripDataSignature="AMtx7mgDoRzAtObIgCtx2BRU5U75tJSsVg==">AMUW2mV6PL17u9ha5ZcTxw1x6BDuZJ7v+DKDer2IR+0YwCdmZeLYZt56wf0YZr5GjsATrKlqfMi4uK33AyJoqvRV34MHwQysRgGbDMJVONuHhvPELBsBir3Ua2GGLgB3bkKD+UyPNXPYPY0hKUCb5JQ8+1bhQ7tlAAo5J8vWnoYirm2840KBgiHrlbhcBv8wpibjD4Zf43a8kMhIOoJkqELWxcEny1sI4sVNkDoub7D6iKEc287+sedAyk16DuIgMF7EWElp0H6EbQJcSWw0jyGHG7UGigDhutUZZic1xZbC1XiEoMtmmM1kYYJax0uHdzLrvNrli93W</go:docsCustomData>
 </go:gDocsCustomXmlDataStorage>
 </file>
 

</xml_diff>